<commit_message>
ajout de fonctionnalité dans autre fonctionnalite fonctionnalite-project-e-ticket.docx
</commit_message>
<xml_diff>
--- a/Fonctionnalite-projet-e-ticket.docx
+++ b/Fonctionnalite-projet-e-ticket.docx
@@ -754,6 +754,18 @@
               </w:numPr>
             </w:pPr>
             <w:r>
+              <w:t>Affichage de la page actuel</w:t>
+            </w:r>
+          </w:p>
+          <w:p>
+            <w:pPr>
+              <w:pStyle w:val="Paragraphedeliste"/>
+              <w:numPr>
+                <w:ilvl w:val="0"/>
+                <w:numId w:val="2"/>
+              </w:numPr>
+            </w:pPr>
+            <w:r>
               <w:t>Recherche simple et avancée</w:t>
             </w:r>
           </w:p>
@@ -766,10 +778,10 @@
               </w:numPr>
             </w:pPr>
             <w:r>
-              <w:t xml:space="preserve">A la </w:t>
-            </w:r>
-            <w:r>
-              <w:t>une (</w:t>
+              <w:t>A l’affiche</w:t>
+            </w:r>
+            <w:r>
+              <w:t xml:space="preserve"> (</w:t>
             </w:r>
             <w:r>
               <w:t>/catégorie)</w:t>
@@ -785,6 +797,17 @@
             </w:pPr>
             <w:r>
               <w:t>Top vente générale, /catégorie</w:t>
+            </w:r>
+            <w:r>
+              <w:t> :</w:t>
+            </w:r>
+          </w:p>
+          <w:p>
+            <w:pPr>
+              <w:ind w:left="495"/>
+            </w:pPr>
+            <w:r>
+              <w:t>Etat de progression dans le top</w:t>
             </w:r>
           </w:p>
           <w:p>

</xml_diff>

<commit_message>
ajouter de fonctionnalitée affichage place indisponible Fonctionnalite-projet-e-ticket.docx
</commit_message>
<xml_diff>
--- a/Fonctionnalite-projet-e-ticket.docx
+++ b/Fonctionnalite-projet-e-ticket.docx
@@ -623,6 +623,18 @@
               <w:t>Choix  type de paiement</w:t>
             </w:r>
           </w:p>
+          <w:p>
+            <w:pPr>
+              <w:pStyle w:val="Paragraphedeliste"/>
+              <w:numPr>
+                <w:ilvl w:val="0"/>
+                <w:numId w:val="2"/>
+              </w:numPr>
+            </w:pPr>
+            <w:r>
+              <w:t>Affichez les événements en rupture de place</w:t>
+            </w:r>
+          </w:p>
         </w:tc>
         <w:tc>
           <w:tcPr>
@@ -843,6 +855,7 @@
               </w:numPr>
             </w:pPr>
             <w:r>
+              <w:lastRenderedPageBreak/>
               <w:t>Filtre et trie, indexation /catégorie</w:t>
             </w:r>
           </w:p>

</xml_diff>